<commit_message>
requirements written more specific?
</commit_message>
<xml_diff>
--- a/requirements.docx
+++ b/requirements.docx
@@ -1,6 +1,6 @@
 
 <file path=word/document.xml><?xml version="1.0" encoding="utf-8"?>
-<w:document xmlns:wpc="http://schemas.microsoft.com/office/word/2010/wordprocessingCanvas" xmlns:cx="http://schemas.microsoft.com/office/drawing/2014/chartex" xmlns:cx1="http://schemas.microsoft.com/office/drawing/2015/9/8/chartex" xmlns:cx2="http://schemas.microsoft.com/office/drawing/2015/10/21/chartex" xmlns:cx3="http://schemas.microsoft.com/office/drawing/2016/5/9/chartex" xmlns:cx4="http://schemas.microsoft.com/office/drawing/2016/5/10/chartex" xmlns:cx5="http://schemas.microsoft.com/office/drawing/2016/5/11/chartex" xmlns:cx6="http://schemas.microsoft.com/office/drawing/2016/5/12/chartex" xmlns:cx7="http://schemas.microsoft.com/office/drawing/2016/5/13/chartex" xmlns:cx8="http://schemas.microsoft.com/office/drawing/2016/5/14/chartex" xmlns:mc="http://schemas.openxmlformats.org/markup-compatibility/2006" xmlns:aink="http://schemas.microsoft.com/office/drawing/2016/ink" xmlns:am3d="http://schemas.microsoft.com/office/drawing/2017/model3d" xmlns:o="urn:schemas-microsoft-com:office:office" xmlns:oel="http://schemas.microsoft.com/office/2019/extlst" xmlns:r="http://schemas.openxmlformats.org/officeDocument/2006/relationships" xmlns:m="http://schemas.openxmlformats.org/officeDocument/2006/math" xmlns:v="urn:schemas-microsoft-com:vml" xmlns:wp14="http://schemas.microsoft.com/office/word/2010/wordprocessingDrawing" xmlns:wp="http://schemas.openxmlformats.org/drawingml/2006/wordprocessingDrawing" xmlns:w10="urn:schemas-microsoft-com:office:word" xmlns:w="http://schemas.openxmlformats.org/wordprocessingml/2006/main" xmlns:w14="http://schemas.microsoft.com/office/word/2010/wordml" xmlns:w15="http://schemas.microsoft.com/office/word/2012/wordml" xmlns:w16cex="http://schemas.microsoft.com/office/word/2018/wordml/cex" xmlns:w16cid="http://schemas.microsoft.com/office/word/2016/wordml/cid" xmlns:w16="http://schemas.microsoft.com/office/word/2018/wordml" xmlns:w16du="http://schemas.microsoft.com/office/word/2023/wordml/word16du" xmlns:w16sdtdh="http://schemas.microsoft.com/office/word/2020/wordml/sdtdatahash" xmlns:w16sdtfl="http://schemas.microsoft.com/office/word/2024/wordml/sdtformatlock" xmlns:w16se="http://schemas.microsoft.com/office/word/2015/wordml/symex" xmlns:wpg="http://schemas.microsoft.com/office/word/2010/wordprocessingGroup" xmlns:wpi="http://schemas.microsoft.com/office/word/2010/wordprocessingInk" xmlns:wne="http://schemas.microsoft.com/office/word/2006/wordml" xmlns:wps="http://schemas.microsoft.com/office/word/2010/wordprocessingShape" mc:Ignorable="w14 w15 w16se w16cid w16 w16cex w16sdtdh w16sdtfl w16du wp14">
+<w:document xmlns:wpc="http://schemas.microsoft.com/office/word/2010/wordprocessingCanvas" xmlns:cx="http://schemas.microsoft.com/office/drawing/2014/chartex" xmlns:cx1="http://schemas.microsoft.com/office/drawing/2015/9/8/chartex" xmlns:cx2="http://schemas.microsoft.com/office/drawing/2015/10/21/chartex" xmlns:cx3="http://schemas.microsoft.com/office/drawing/2016/5/9/chartex" xmlns:cx4="http://schemas.microsoft.com/office/drawing/2016/5/10/chartex" xmlns:cx5="http://schemas.microsoft.com/office/drawing/2016/5/11/chartex" xmlns:cx6="http://schemas.microsoft.com/office/drawing/2016/5/12/chartex" xmlns:cx7="http://schemas.microsoft.com/office/drawing/2016/5/13/chartex" xmlns:cx8="http://schemas.microsoft.com/office/drawing/2016/5/14/chartex" xmlns:mc="http://schemas.openxmlformats.org/markup-compatibility/2006" xmlns:aink="http://schemas.microsoft.com/office/drawing/2016/ink" xmlns:am3d="http://schemas.microsoft.com/office/drawing/2017/model3d" xmlns:o="urn:schemas-microsoft-com:office:office" xmlns:r="http://schemas.openxmlformats.org/officeDocument/2006/relationships" xmlns:m="http://schemas.openxmlformats.org/officeDocument/2006/math" xmlns:v="urn:schemas-microsoft-com:vml" xmlns:wp14="http://schemas.microsoft.com/office/word/2010/wordprocessingDrawing" xmlns:wp="http://schemas.openxmlformats.org/drawingml/2006/wordprocessingDrawing" xmlns:w10="urn:schemas-microsoft-com:office:word" xmlns:w="http://schemas.openxmlformats.org/wordprocessingml/2006/main" xmlns:w14="http://schemas.microsoft.com/office/word/2010/wordml" xmlns:w15="http://schemas.microsoft.com/office/word/2012/wordml" xmlns:w16cex="http://schemas.microsoft.com/office/word/2018/wordml/cex" xmlns:w16cid="http://schemas.microsoft.com/office/word/2016/wordml/cid" xmlns:w16="http://schemas.microsoft.com/office/word/2018/wordml" xmlns:w16sdtdh="http://schemas.microsoft.com/office/word/2020/wordml/sdtdatahash" xmlns:w16se="http://schemas.microsoft.com/office/word/2015/wordml/symex" xmlns:wpg="http://schemas.microsoft.com/office/word/2010/wordprocessingGroup" xmlns:wpi="http://schemas.microsoft.com/office/word/2010/wordprocessingInk" xmlns:wne="http://schemas.microsoft.com/office/word/2006/wordml" xmlns:wps="http://schemas.microsoft.com/office/word/2010/wordprocessingShape" mc:Ignorable="w14 w15 w16se w16cid w16 w16cex w16sdtdh wp14">
   <w:body>
     <w:p>
       <w:pPr>
@@ -154,7 +154,7 @@
           <w:sz w:val="28"/>
           <w:szCs w:val="28"/>
         </w:rPr>
-        <w:t xml:space="preserve">Select a </w:t>
+        <w:t xml:space="preserve">Select an </w:t>
       </w:r>
       <w:r>
         <w:rPr>
@@ -168,7 +168,21 @@
           <w:sz w:val="28"/>
           <w:szCs w:val="28"/>
         </w:rPr>
-        <w:t xml:space="preserve"> from the said department</w:t>
+        <w:t xml:space="preserve"> from the</w:t>
+      </w:r>
+      <w:r>
+        <w:rPr>
+          <w:sz w:val="28"/>
+          <w:szCs w:val="28"/>
+        </w:rPr>
+        <w:t xml:space="preserve"> selected</w:t>
+      </w:r>
+      <w:r>
+        <w:rPr>
+          <w:sz w:val="28"/>
+          <w:szCs w:val="28"/>
+        </w:rPr>
+        <w:t xml:space="preserve"> department</w:t>
       </w:r>
       <w:r>
         <w:rPr>
@@ -210,7 +224,7 @@
           <w:sz w:val="28"/>
           <w:szCs w:val="28"/>
         </w:rPr>
-        <w:t>A</w:t>
+        <w:t>Multiple</w:t>
       </w:r>
       <w:r>
         <w:rPr>
@@ -231,7 +245,28 @@
           <w:sz w:val="28"/>
           <w:szCs w:val="28"/>
         </w:rPr>
-        <w:t xml:space="preserve"> is available for a specific department (radiology can do rmn, dentist can do teeth removal, etc.)</w:t>
+        <w:t>s</w:t>
+      </w:r>
+      <w:r>
+        <w:rPr>
+          <w:sz w:val="28"/>
+          <w:szCs w:val="28"/>
+        </w:rPr>
+        <w:t xml:space="preserve"> </w:t>
+      </w:r>
+      <w:r>
+        <w:rPr>
+          <w:sz w:val="28"/>
+          <w:szCs w:val="28"/>
+        </w:rPr>
+        <w:t>are</w:t>
+      </w:r>
+      <w:r>
+        <w:rPr>
+          <w:sz w:val="28"/>
+          <w:szCs w:val="28"/>
+        </w:rPr>
+        <w:t xml:space="preserve"> available for a specific department (radiology can do rmn, dentist can do teeth removal, etc.)</w:t>
       </w:r>
     </w:p>
     <w:p>
@@ -252,7 +287,21 @@
           <w:sz w:val="28"/>
           <w:szCs w:val="28"/>
         </w:rPr>
-        <w:t>Select a doctor from said department</w:t>
+        <w:t xml:space="preserve">Select a doctor from </w:t>
+      </w:r>
+      <w:r>
+        <w:rPr>
+          <w:sz w:val="28"/>
+          <w:szCs w:val="28"/>
+        </w:rPr>
+        <w:t>selected</w:t>
+      </w:r>
+      <w:r>
+        <w:rPr>
+          <w:sz w:val="28"/>
+          <w:szCs w:val="28"/>
+        </w:rPr>
+        <w:t xml:space="preserve"> department</w:t>
       </w:r>
       <w:r>
         <w:rPr>
@@ -371,7 +420,7 @@
           <w:sz w:val="28"/>
           <w:szCs w:val="28"/>
         </w:rPr>
-        <w:t xml:space="preserve"> chosen ex. If duration is 1h only time-slots that can accommodate a one hour </w:t>
+        <w:t xml:space="preserve"> chosen ex. If duration is 1h only time-slots that can accommodate an one hour </w:t>
       </w:r>
       <w:r>
         <w:rPr>
@@ -523,8 +572,15 @@
     </w:p>
     <w:p>
       <w:pPr>
-        <w:pStyle w:val="ListParagraph"/>
-        <w:ind w:left="1222"/>
+        <w:rPr>
+          <w:sz w:val="28"/>
+          <w:szCs w:val="28"/>
+          <w:u w:val="single"/>
+        </w:rPr>
+      </w:pPr>
+    </w:p>
+    <w:p>
+      <w:pPr>
         <w:rPr>
           <w:sz w:val="28"/>
           <w:szCs w:val="28"/>
@@ -591,8 +647,21 @@
           <w:sz w:val="28"/>
           <w:szCs w:val="28"/>
         </w:rPr>
-        <w:lastRenderedPageBreak/>
-        <w:t>By pressing a button in the patient dashboard I should navigate to the upcoming appointments window</w:t>
+        <w:t>By pressing a button</w:t>
+      </w:r>
+      <w:r>
+        <w:rPr>
+          <w:sz w:val="28"/>
+          <w:szCs w:val="28"/>
+        </w:rPr>
+        <w:t xml:space="preserve"> (named My Calendar)</w:t>
+      </w:r>
+      <w:r>
+        <w:rPr>
+          <w:sz w:val="28"/>
+          <w:szCs w:val="28"/>
+        </w:rPr>
+        <w:t xml:space="preserve"> in the patient dashboard I should navigate to the upcoming appointments window</w:t>
       </w:r>
     </w:p>
     <w:p>
@@ -750,7 +819,21 @@
           <w:sz w:val="28"/>
           <w:szCs w:val="28"/>
         </w:rPr>
-        <w:t xml:space="preserve"> which allows me to cancel it min 24h before due date</w:t>
+        <w:t xml:space="preserve"> which allows me to cancel it min</w:t>
+      </w:r>
+      <w:r>
+        <w:rPr>
+          <w:sz w:val="28"/>
+          <w:szCs w:val="28"/>
+        </w:rPr>
+        <w:t>imum</w:t>
+      </w:r>
+      <w:r>
+        <w:rPr>
+          <w:sz w:val="28"/>
+          <w:szCs w:val="28"/>
+        </w:rPr>
+        <w:t xml:space="preserve"> 24h before due date</w:t>
       </w:r>
       <w:r>
         <w:rPr>
@@ -1115,6 +1198,7 @@
           <w:szCs w:val="36"/>
           <w:u w:val="single"/>
         </w:rPr>
+        <w:lastRenderedPageBreak/>
         <w:t>Doctor</w:t>
       </w:r>
     </w:p>
@@ -1158,15 +1242,7 @@
           <w:sz w:val="28"/>
           <w:szCs w:val="28"/>
         </w:rPr>
-        <w:t xml:space="preserve"> by clicking a button in my dashboard and navigating to the </w:t>
-      </w:r>
-      <w:r>
-        <w:rPr>
-          <w:sz w:val="28"/>
-          <w:szCs w:val="28"/>
-        </w:rPr>
-        <w:lastRenderedPageBreak/>
-        <w:t>DoctorSchedule window</w:t>
+        <w:t xml:space="preserve"> by clicking a button in my dashboard and navigating to the DoctorSchedule window</w:t>
       </w:r>
       <w:r>
         <w:rPr>
@@ -1408,7 +1484,21 @@
           <w:sz w:val="28"/>
           <w:szCs w:val="28"/>
         </w:rPr>
-        <w:t>, department evtl.)</w:t>
+        <w:t>, department ev</w:t>
+      </w:r>
+      <w:r>
+        <w:rPr>
+          <w:sz w:val="28"/>
+          <w:szCs w:val="28"/>
+        </w:rPr>
+        <w:t>entually</w:t>
+      </w:r>
+      <w:r>
+        <w:rPr>
+          <w:sz w:val="28"/>
+          <w:szCs w:val="28"/>
+        </w:rPr>
+        <w:t>)</w:t>
       </w:r>
       <w:r>
         <w:rPr>
@@ -1508,6 +1598,54 @@
         </w:rPr>
         <w:t>.</w:t>
       </w:r>
+    </w:p>
+    <w:p>
+      <w:pPr>
+        <w:rPr>
+          <w:sz w:val="24"/>
+          <w:szCs w:val="24"/>
+        </w:rPr>
+      </w:pPr>
+    </w:p>
+    <w:p>
+      <w:pPr>
+        <w:rPr>
+          <w:sz w:val="24"/>
+          <w:szCs w:val="24"/>
+        </w:rPr>
+      </w:pPr>
+    </w:p>
+    <w:p>
+      <w:pPr>
+        <w:rPr>
+          <w:sz w:val="24"/>
+          <w:szCs w:val="24"/>
+        </w:rPr>
+      </w:pPr>
+    </w:p>
+    <w:p>
+      <w:pPr>
+        <w:rPr>
+          <w:sz w:val="24"/>
+          <w:szCs w:val="24"/>
+        </w:rPr>
+      </w:pPr>
+    </w:p>
+    <w:p>
+      <w:pPr>
+        <w:rPr>
+          <w:sz w:val="24"/>
+          <w:szCs w:val="24"/>
+        </w:rPr>
+      </w:pPr>
+    </w:p>
+    <w:p>
+      <w:pPr>
+        <w:rPr>
+          <w:sz w:val="24"/>
+          <w:szCs w:val="24"/>
+        </w:rPr>
+      </w:pPr>
     </w:p>
     <w:p>
       <w:pPr>
@@ -1633,7 +1771,21 @@
           <w:sz w:val="28"/>
           <w:szCs w:val="28"/>
         </w:rPr>
-        <w:t xml:space="preserve">and fill in data </w:t>
+        <w:t xml:space="preserve">and </w:t>
+      </w:r>
+      <w:r>
+        <w:rPr>
+          <w:sz w:val="28"/>
+          <w:szCs w:val="28"/>
+        </w:rPr>
+        <w:t>auto</w:t>
+      </w:r>
+      <w:r>
+        <w:rPr>
+          <w:sz w:val="28"/>
+          <w:szCs w:val="28"/>
+        </w:rPr>
+        <w:t xml:space="preserve">fill in data </w:t>
       </w:r>
       <w:r>
         <w:rPr>
@@ -1696,15 +1848,7 @@
           <w:sz w:val="28"/>
           <w:szCs w:val="28"/>
         </w:rPr>
-        <w:t xml:space="preserve"> The appointment data will be filled in the corresponding textfields of the form and can be further edited if needed. The documents should be loaded by pressing a load document button wich will open a windows explorer navigator/document picker window. Multiple </w:t>
-      </w:r>
-      <w:r>
-        <w:rPr>
-          <w:sz w:val="28"/>
-          <w:szCs w:val="28"/>
-        </w:rPr>
-        <w:lastRenderedPageBreak/>
-        <w:t>documents can be added.</w:t>
+        <w:t xml:space="preserve"> The appointment data will be filled in the corresponding textfields of the form and can be further edited if needed. The documents should be loaded by pressing a load document button wich will open a windows explorer navigator/document picker window. Multiple documents can be added.</w:t>
       </w:r>
       <w:r>
         <w:rPr>
@@ -1748,7 +1892,7 @@
 </file>
 
 <file path=word/numbering.xml><?xml version="1.0" encoding="utf-8"?>
-<w:numbering xmlns:wpc="http://schemas.microsoft.com/office/word/2010/wordprocessingCanvas" xmlns:cx="http://schemas.microsoft.com/office/drawing/2014/chartex" xmlns:cx1="http://schemas.microsoft.com/office/drawing/2015/9/8/chartex" xmlns:cx2="http://schemas.microsoft.com/office/drawing/2015/10/21/chartex" xmlns:cx3="http://schemas.microsoft.com/office/drawing/2016/5/9/chartex" xmlns:cx4="http://schemas.microsoft.com/office/drawing/2016/5/10/chartex" xmlns:cx5="http://schemas.microsoft.com/office/drawing/2016/5/11/chartex" xmlns:cx6="http://schemas.microsoft.com/office/drawing/2016/5/12/chartex" xmlns:cx7="http://schemas.microsoft.com/office/drawing/2016/5/13/chartex" xmlns:cx8="http://schemas.microsoft.com/office/drawing/2016/5/14/chartex" xmlns:mc="http://schemas.openxmlformats.org/markup-compatibility/2006" xmlns:aink="http://schemas.microsoft.com/office/drawing/2016/ink" xmlns:am3d="http://schemas.microsoft.com/office/drawing/2017/model3d" xmlns:o="urn:schemas-microsoft-com:office:office" xmlns:oel="http://schemas.microsoft.com/office/2019/extlst" xmlns:r="http://schemas.openxmlformats.org/officeDocument/2006/relationships" xmlns:m="http://schemas.openxmlformats.org/officeDocument/2006/math" xmlns:v="urn:schemas-microsoft-com:vml" xmlns:wp14="http://schemas.microsoft.com/office/word/2010/wordprocessingDrawing" xmlns:wp="http://schemas.openxmlformats.org/drawingml/2006/wordprocessingDrawing" xmlns:w10="urn:schemas-microsoft-com:office:word" xmlns:w="http://schemas.openxmlformats.org/wordprocessingml/2006/main" xmlns:w14="http://schemas.microsoft.com/office/word/2010/wordml" xmlns:w15="http://schemas.microsoft.com/office/word/2012/wordml" xmlns:w16cex="http://schemas.microsoft.com/office/word/2018/wordml/cex" xmlns:w16cid="http://schemas.microsoft.com/office/word/2016/wordml/cid" xmlns:w16="http://schemas.microsoft.com/office/word/2018/wordml" xmlns:w16du="http://schemas.microsoft.com/office/word/2023/wordml/word16du" xmlns:w16sdtdh="http://schemas.microsoft.com/office/word/2020/wordml/sdtdatahash" xmlns:w16sdtfl="http://schemas.microsoft.com/office/word/2024/wordml/sdtformatlock" xmlns:w16se="http://schemas.microsoft.com/office/word/2015/wordml/symex" xmlns:wpg="http://schemas.microsoft.com/office/word/2010/wordprocessingGroup" xmlns:wpi="http://schemas.microsoft.com/office/word/2010/wordprocessingInk" xmlns:wne="http://schemas.microsoft.com/office/word/2006/wordml" xmlns:wps="http://schemas.microsoft.com/office/word/2010/wordprocessingShape" mc:Ignorable="w14 w15 w16se w16cid w16 w16cex w16sdtdh w16sdtfl w16du wp14">
+<w:numbering xmlns:wpc="http://schemas.microsoft.com/office/word/2010/wordprocessingCanvas" xmlns:cx="http://schemas.microsoft.com/office/drawing/2014/chartex" xmlns:cx1="http://schemas.microsoft.com/office/drawing/2015/9/8/chartex" xmlns:cx2="http://schemas.microsoft.com/office/drawing/2015/10/21/chartex" xmlns:cx3="http://schemas.microsoft.com/office/drawing/2016/5/9/chartex" xmlns:cx4="http://schemas.microsoft.com/office/drawing/2016/5/10/chartex" xmlns:cx5="http://schemas.microsoft.com/office/drawing/2016/5/11/chartex" xmlns:cx6="http://schemas.microsoft.com/office/drawing/2016/5/12/chartex" xmlns:cx7="http://schemas.microsoft.com/office/drawing/2016/5/13/chartex" xmlns:cx8="http://schemas.microsoft.com/office/drawing/2016/5/14/chartex" xmlns:mc="http://schemas.openxmlformats.org/markup-compatibility/2006" xmlns:aink="http://schemas.microsoft.com/office/drawing/2016/ink" xmlns:am3d="http://schemas.microsoft.com/office/drawing/2017/model3d" xmlns:o="urn:schemas-microsoft-com:office:office" xmlns:r="http://schemas.openxmlformats.org/officeDocument/2006/relationships" xmlns:m="http://schemas.openxmlformats.org/officeDocument/2006/math" xmlns:v="urn:schemas-microsoft-com:vml" xmlns:wp14="http://schemas.microsoft.com/office/word/2010/wordprocessingDrawing" xmlns:wp="http://schemas.openxmlformats.org/drawingml/2006/wordprocessingDrawing" xmlns:w10="urn:schemas-microsoft-com:office:word" xmlns:w="http://schemas.openxmlformats.org/wordprocessingml/2006/main" xmlns:w14="http://schemas.microsoft.com/office/word/2010/wordml" xmlns:w15="http://schemas.microsoft.com/office/word/2012/wordml" xmlns:w16cex="http://schemas.microsoft.com/office/word/2018/wordml/cex" xmlns:w16cid="http://schemas.microsoft.com/office/word/2016/wordml/cid" xmlns:w16="http://schemas.microsoft.com/office/word/2018/wordml" xmlns:w16sdtdh="http://schemas.microsoft.com/office/word/2020/wordml/sdtdatahash" xmlns:w16se="http://schemas.microsoft.com/office/word/2015/wordml/symex" xmlns:wpg="http://schemas.microsoft.com/office/word/2010/wordprocessingGroup" xmlns:wpi="http://schemas.microsoft.com/office/word/2010/wordprocessingInk" xmlns:wne="http://schemas.microsoft.com/office/word/2006/wordml" xmlns:wps="http://schemas.microsoft.com/office/word/2010/wordprocessingShape" mc:Ignorable="w14 w15 w16se w16cid w16 w16cex w16sdtdh wp14">
   <w:abstractNum w:abstractNumId="0" w15:restartNumberingAfterBreak="0">
     <w:nsid w:val="10397F08"/>
     <w:multiLevelType w:val="hybridMultilevel"/>
@@ -2477,35 +2621,35 @@
       </w:pPr>
     </w:lvl>
   </w:abstractNum>
-  <w:num w:numId="1" w16cid:durableId="345331128">
+  <w:num w:numId="1">
     <w:abstractNumId w:val="1"/>
   </w:num>
-  <w:num w:numId="2" w16cid:durableId="1170756024">
+  <w:num w:numId="2">
     <w:abstractNumId w:val="3"/>
   </w:num>
-  <w:num w:numId="3" w16cid:durableId="1488129836">
+  <w:num w:numId="3">
     <w:abstractNumId w:val="2"/>
   </w:num>
-  <w:num w:numId="4" w16cid:durableId="274141037">
+  <w:num w:numId="4">
     <w:abstractNumId w:val="5"/>
   </w:num>
-  <w:num w:numId="5" w16cid:durableId="1774325262">
+  <w:num w:numId="5">
     <w:abstractNumId w:val="6"/>
   </w:num>
-  <w:num w:numId="6" w16cid:durableId="1326397527">
+  <w:num w:numId="6">
     <w:abstractNumId w:val="0"/>
   </w:num>
-  <w:num w:numId="7" w16cid:durableId="335570799">
+  <w:num w:numId="7">
     <w:abstractNumId w:val="7"/>
   </w:num>
-  <w:num w:numId="8" w16cid:durableId="1406538224">
+  <w:num w:numId="8">
     <w:abstractNumId w:val="4"/>
   </w:num>
 </w:numbering>
 </file>
 
 <file path=word/styles.xml><?xml version="1.0" encoding="utf-8"?>
-<w:styles xmlns:mc="http://schemas.openxmlformats.org/markup-compatibility/2006" xmlns:r="http://schemas.openxmlformats.org/officeDocument/2006/relationships" xmlns:w="http://schemas.openxmlformats.org/wordprocessingml/2006/main" xmlns:w14="http://schemas.microsoft.com/office/word/2010/wordml" xmlns:w15="http://schemas.microsoft.com/office/word/2012/wordml" xmlns:w16cex="http://schemas.microsoft.com/office/word/2018/wordml/cex" xmlns:w16cid="http://schemas.microsoft.com/office/word/2016/wordml/cid" xmlns:w16="http://schemas.microsoft.com/office/word/2018/wordml" xmlns:w16du="http://schemas.microsoft.com/office/word/2023/wordml/word16du" xmlns:w16sdtdh="http://schemas.microsoft.com/office/word/2020/wordml/sdtdatahash" xmlns:w16sdtfl="http://schemas.microsoft.com/office/word/2024/wordml/sdtformatlock" xmlns:w16se="http://schemas.microsoft.com/office/word/2015/wordml/symex" mc:Ignorable="w14 w15 w16se w16cid w16 w16cex w16sdtdh w16sdtfl w16du">
+<w:styles xmlns:mc="http://schemas.openxmlformats.org/markup-compatibility/2006" xmlns:r="http://schemas.openxmlformats.org/officeDocument/2006/relationships" xmlns:w="http://schemas.openxmlformats.org/wordprocessingml/2006/main" xmlns:w14="http://schemas.microsoft.com/office/word/2010/wordml" xmlns:w15="http://schemas.microsoft.com/office/word/2012/wordml" xmlns:w16cex="http://schemas.microsoft.com/office/word/2018/wordml/cex" xmlns:w16cid="http://schemas.microsoft.com/office/word/2016/wordml/cid" xmlns:w16="http://schemas.microsoft.com/office/word/2018/wordml" xmlns:w16sdtdh="http://schemas.microsoft.com/office/word/2020/wordml/sdtdatahash" xmlns:w16se="http://schemas.microsoft.com/office/word/2015/wordml/symex" mc:Ignorable="w14 w15 w16se w16cid w16 w16cex w16sdtdh">
   <w:docDefaults>
     <w:rPrDefault>
       <w:rPr>

</xml_diff>